<commit_message>
Fix : bug tolol ga di select where jadi yang tampil yang id nya terakhir kocak emang
</commit_message>
<xml_diff>
--- a/template/surat/surat_izin.docx
+++ b/template/surat/surat_izin.docx
@@ -152,6 +152,7 @@
           <w:rFonts w:ascii="Times New Roman" w:hAnsi="Times New Roman" w:cs="Times New Roman"/>
           <w:sz w:val="18"/>
           <w:szCs w:val="18"/>
+          <w:lang w:val="en-US"/>
         </w:rPr>
       </w:pPr>
       <w:r>
@@ -179,7 +180,28 @@
           <w:sz w:val="18"/>
           <w:szCs w:val="18"/>
         </w:rPr>
-        <w:t>GATHOT SUPRIANTO,SH</w:t>
+        <w:t>${</w:t>
+      </w:r>
+      <w:r>
+        <w:rPr>
+          <w:rFonts w:ascii="Times New Roman" w:hAnsi="Times New Roman" w:cs="Times New Roman"/>
+          <w:b/>
+          <w:bCs/>
+          <w:sz w:val="18"/>
+          <w:szCs w:val="18"/>
+          <w:lang w:val="en-US"/>
+        </w:rPr>
+        <w:t>pimpinan_</w:t>
+      </w:r>
+      <w:r>
+        <w:rPr>
+          <w:rFonts w:ascii="Times New Roman" w:hAnsi="Times New Roman" w:cs="Times New Roman"/>
+          <w:b/>
+          <w:bCs/>
+          <w:sz w:val="18"/>
+          <w:szCs w:val="18"/>
+        </w:rPr>
+        <w:t>}</w:t>
       </w:r>
     </w:p>
     <w:p>
@@ -190,6 +212,7 @@
           <w:rFonts w:ascii="Times New Roman" w:hAnsi="Times New Roman" w:cs="Times New Roman"/>
           <w:sz w:val="18"/>
           <w:szCs w:val="18"/>
+          <w:lang w:val="en-US"/>
         </w:rPr>
       </w:pPr>
       <w:r>
@@ -215,7 +238,32 @@
           <w:szCs w:val="18"/>
         </w:rPr>
         <w:tab/>
-        <w:t>: 19661223 199403 1 005</w:t>
+        <w:t xml:space="preserve">: </w:t>
+      </w:r>
+      <w:r>
+        <w:rPr>
+          <w:rFonts w:ascii="Times New Roman" w:hAnsi="Times New Roman" w:cs="Times New Roman"/>
+          <w:sz w:val="18"/>
+          <w:szCs w:val="18"/>
+        </w:rPr>
+        <w:t>${</w:t>
+      </w:r>
+      <w:r>
+        <w:rPr>
+          <w:rFonts w:ascii="Times New Roman" w:hAnsi="Times New Roman" w:cs="Times New Roman"/>
+          <w:sz w:val="18"/>
+          <w:szCs w:val="18"/>
+          <w:lang w:val="en-US"/>
+        </w:rPr>
+        <w:t>nip_</w:t>
+      </w:r>
+      <w:r>
+        <w:rPr>
+          <w:rFonts w:ascii="Times New Roman" w:hAnsi="Times New Roman" w:cs="Times New Roman"/>
+          <w:sz w:val="18"/>
+          <w:szCs w:val="18"/>
+        </w:rPr>
+        <w:t>}</w:t>
       </w:r>
     </w:p>
     <w:p>
@@ -487,7 +535,151 @@
           <w:sz w:val="18"/>
           <w:szCs w:val="18"/>
         </w:rPr>
-        <w:t xml:space="preserve">Untuk menempati Kios Blok Melati Nomor : 10 dengan luas bangunan 2 m x 1 m yang terletak di Kompleks Pasar </w:t>
+        <w:t xml:space="preserve">Untuk menempati </w:t>
+      </w:r>
+      <w:r>
+        <w:rPr>
+          <w:rFonts w:ascii="Times New Roman" w:hAnsi="Times New Roman" w:cs="Times New Roman"/>
+          <w:sz w:val="18"/>
+          <w:szCs w:val="18"/>
+        </w:rPr>
+        <w:t xml:space="preserve">${jenis} </w:t>
+      </w:r>
+      <w:r>
+        <w:rPr>
+          <w:rFonts w:ascii="Times New Roman" w:hAnsi="Times New Roman" w:cs="Times New Roman"/>
+          <w:sz w:val="18"/>
+          <w:szCs w:val="18"/>
+        </w:rPr>
+        <w:t xml:space="preserve">Blok </w:t>
+      </w:r>
+      <w:r>
+        <w:rPr>
+          <w:rFonts w:ascii="Times New Roman" w:hAnsi="Times New Roman" w:cs="Times New Roman"/>
+          <w:sz w:val="18"/>
+          <w:szCs w:val="18"/>
+        </w:rPr>
+        <w:t xml:space="preserve">${namaBlok} </w:t>
+      </w:r>
+      <w:r>
+        <w:rPr>
+          <w:rFonts w:ascii="Times New Roman" w:hAnsi="Times New Roman" w:cs="Times New Roman"/>
+          <w:sz w:val="18"/>
+          <w:szCs w:val="18"/>
+        </w:rPr>
+        <w:t xml:space="preserve">Nomor : </w:t>
+      </w:r>
+      <w:r>
+        <w:rPr>
+          <w:rFonts w:ascii="Times New Roman" w:hAnsi="Times New Roman" w:cs="Times New Roman"/>
+          <w:sz w:val="18"/>
+          <w:szCs w:val="18"/>
+        </w:rPr>
+        <w:t>${nomor_</w:t>
+      </w:r>
+      <w:r>
+        <w:rPr>
+          <w:rFonts w:ascii="Times New Roman" w:hAnsi="Times New Roman" w:cs="Times New Roman"/>
+          <w:sz w:val="18"/>
+          <w:szCs w:val="18"/>
+        </w:rPr>
+        <w:t>kio</w:t>
+      </w:r>
+      <w:r>
+        <w:rPr>
+          <w:rFonts w:ascii="Times New Roman" w:hAnsi="Times New Roman" w:cs="Times New Roman"/>
+          <w:sz w:val="18"/>
+          <w:szCs w:val="18"/>
+        </w:rPr>
+        <w:t>s</w:t>
+      </w:r>
+      <w:r>
+        <w:rPr>
+          <w:rFonts w:ascii="Times New Roman" w:hAnsi="Times New Roman" w:cs="Times New Roman"/>
+          <w:sz w:val="18"/>
+          <w:szCs w:val="18"/>
+        </w:rPr>
+        <w:t>}</w:t>
+      </w:r>
+      <w:r>
+        <w:rPr>
+          <w:rFonts w:ascii="Times New Roman" w:hAnsi="Times New Roman" w:cs="Times New Roman"/>
+          <w:sz w:val="18"/>
+          <w:szCs w:val="18"/>
+        </w:rPr>
+        <w:t xml:space="preserve"> dengan luas bangunan </w:t>
+      </w:r>
+      <w:r>
+        <w:rPr>
+          <w:rFonts w:ascii="Times New Roman" w:hAnsi="Times New Roman" w:cs="Times New Roman"/>
+          <w:sz w:val="18"/>
+          <w:szCs w:val="18"/>
+        </w:rPr>
+        <w:t>${panjang}</w:t>
+      </w:r>
+      <w:r>
+        <w:rPr>
+          <w:rFonts w:ascii="Times New Roman" w:hAnsi="Times New Roman" w:cs="Times New Roman"/>
+          <w:sz w:val="18"/>
+          <w:szCs w:val="18"/>
+        </w:rPr>
+        <w:t xml:space="preserve"> m x </w:t>
+      </w:r>
+      <w:r>
+        <w:rPr>
+          <w:rFonts w:ascii="Times New Roman" w:hAnsi="Times New Roman" w:cs="Times New Roman"/>
+          <w:sz w:val="18"/>
+          <w:szCs w:val="18"/>
+        </w:rPr>
+        <w:t>${lebar}</w:t>
+      </w:r>
+      <w:r>
+        <w:rPr>
+          <w:rFonts w:ascii="Times New Roman" w:hAnsi="Times New Roman" w:cs="Times New Roman"/>
+          <w:sz w:val="18"/>
+          <w:szCs w:val="18"/>
+        </w:rPr>
+        <w:t xml:space="preserve"> m yang terletak di Kompleks </w:t>
+      </w:r>
+      <w:r>
+        <w:rPr>
+          <w:rFonts w:ascii="Times New Roman" w:hAnsi="Times New Roman" w:cs="Times New Roman"/>
+          <w:sz w:val="18"/>
+          <w:szCs w:val="18"/>
+        </w:rPr>
+        <w:t>${komplek}</w:t>
+      </w:r>
+      <w:r>
+        <w:rPr>
+          <w:rFonts w:ascii="Times New Roman" w:hAnsi="Times New Roman" w:cs="Times New Roman"/>
+          <w:sz w:val="18"/>
+          <w:szCs w:val="18"/>
+        </w:rPr>
+        <w:t xml:space="preserve">untuk berjualan </w:t>
+      </w:r>
+      <w:r>
+        <w:rPr>
+          <w:rFonts w:ascii="Times New Roman" w:hAnsi="Times New Roman" w:cs="Times New Roman"/>
+          <w:sz w:val="18"/>
+          <w:szCs w:val="18"/>
+        </w:rPr>
+        <w:t>${dagangan}</w:t>
+      </w:r>
+      <w:r>
+        <w:rPr>
+          <w:rFonts w:ascii="Times New Roman" w:hAnsi="Times New Roman" w:cs="Times New Roman"/>
+          <w:sz w:val="18"/>
+          <w:szCs w:val="18"/>
+        </w:rPr>
+        <w:t xml:space="preserve"> </w:t>
+      </w:r>
+      <w:r>
+        <w:rPr>
+          <w:rFonts w:ascii="Times New Roman" w:hAnsi="Times New Roman" w:cs="Times New Roman"/>
+          <w:sz w:val="18"/>
+          <w:szCs w:val="18"/>
+        </w:rPr>
+        <w:t>dengan ketentuan :</w:t>
       </w:r>
     </w:p>
     <w:p>
@@ -498,15 +690,25 @@
           <w:rFonts w:ascii="Times New Roman" w:hAnsi="Times New Roman" w:cs="Times New Roman"/>
           <w:sz w:val="18"/>
           <w:szCs w:val="18"/>
-        </w:rPr>
-      </w:pPr>
-      <w:r>
-        <w:rPr>
-          <w:rFonts w:ascii="Times New Roman" w:hAnsi="Times New Roman" w:cs="Times New Roman"/>
-          <w:sz w:val="18"/>
-          <w:szCs w:val="18"/>
-        </w:rPr>
-        <w:t>Grabag</w:t>
+          <w:lang w:val="en-US"/>
+        </w:rPr>
+      </w:pPr>
+      <w:r>
+        <w:rPr>
+          <w:rFonts w:ascii="Times New Roman" w:hAnsi="Times New Roman" w:cs="Times New Roman"/>
+          <w:sz w:val="18"/>
+          <w:szCs w:val="18"/>
+        </w:rPr>
+        <w:t>1.</w:t>
+      </w:r>
+      <w:r>
+        <w:rPr>
+          <w:rFonts w:ascii="Times New Roman" w:hAnsi="Times New Roman" w:cs="Times New Roman"/>
+          <w:sz w:val="18"/>
+          <w:szCs w:val="18"/>
+        </w:rPr>
+        <w:tab/>
+        <w:t>Izin berlaku untuk jangka waktu 2 (dua) tahun terhitung sejak tanggal</w:t>
       </w:r>
       <w:r>
         <w:rPr>
@@ -522,7 +724,209 @@
           <w:sz w:val="18"/>
           <w:szCs w:val="18"/>
         </w:rPr>
-        <w:t>untuk berjualan Sayuran dengan ketentuan :</w:t>
+        <w:t>$</w:t>
+      </w:r>
+      <w:r>
+        <w:rPr>
+          <w:rFonts w:ascii="Times New Roman" w:hAnsi="Times New Roman" w:cs="Times New Roman"/>
+          <w:sz w:val="18"/>
+          <w:szCs w:val="18"/>
+        </w:rPr>
+        <w:t>{tgl_mulai</w:t>
+      </w:r>
+      <w:r>
+        <w:rPr>
+          <w:rFonts w:ascii="Times New Roman" w:hAnsi="Times New Roman" w:cs="Times New Roman"/>
+          <w:sz w:val="18"/>
+          <w:szCs w:val="18"/>
+        </w:rPr>
+        <w:t>}</w:t>
+      </w:r>
+      <w:r>
+        <w:rPr>
+          <w:rFonts w:ascii="Times New Roman" w:hAnsi="Times New Roman" w:cs="Times New Roman"/>
+          <w:sz w:val="18"/>
+          <w:szCs w:val="18"/>
+        </w:rPr>
+        <w:t xml:space="preserve"> s/d ${tgl_akhir}</w:t>
+      </w:r>
+      <w:r>
+        <w:rPr>
+          <w:rFonts w:ascii="Times New Roman" w:hAnsi="Times New Roman" w:cs="Times New Roman"/>
+          <w:sz w:val="18"/>
+          <w:szCs w:val="18"/>
+        </w:rPr>
+        <w:t>.</w:t>
+      </w:r>
+    </w:p>
+    <w:p>
+      <w:pPr>
+        <w:spacing w:after="0"/>
+        <w:ind w:left="716" w:right="288" w:hanging="290"/>
+        <w:rPr>
+          <w:rFonts w:ascii="Times New Roman" w:hAnsi="Times New Roman" w:cs="Times New Roman"/>
+          <w:sz w:val="18"/>
+          <w:szCs w:val="18"/>
+        </w:rPr>
+      </w:pPr>
+      <w:r>
+        <w:rPr>
+          <w:rFonts w:ascii="Times New Roman" w:hAnsi="Times New Roman" w:cs="Times New Roman"/>
+          <w:sz w:val="18"/>
+          <w:szCs w:val="18"/>
+        </w:rPr>
+        <w:t>2.</w:t>
+      </w:r>
+      <w:r>
+        <w:rPr>
+          <w:rFonts w:ascii="Times New Roman" w:hAnsi="Times New Roman" w:cs="Times New Roman"/>
+          <w:sz w:val="18"/>
+          <w:szCs w:val="18"/>
+        </w:rPr>
+        <w:tab/>
+        <w:t xml:space="preserve">Apabila menghendaki perpanjangan ijin, pemegang ijin mengajukan permohonan perpanjangan kepada Bupati Purworejo c.q Kepala Dinas yang membidangi pengelolaan pasar paling lambat 1 (satu) bulan sebelum jangka waktu ijin berakhir dengan catatan semua kewajiban terkait dengan penempatan </w:t>
+      </w:r>
+      <w:r>
+        <w:rPr>
+          <w:rFonts w:ascii="Times New Roman" w:hAnsi="Times New Roman" w:cs="Times New Roman"/>
+          <w:sz w:val="18"/>
+          <w:szCs w:val="18"/>
+        </w:rPr>
+        <w:t>${jenis}</w:t>
+      </w:r>
+      <w:r>
+        <w:rPr>
+          <w:rFonts w:ascii="Times New Roman" w:hAnsi="Times New Roman" w:cs="Times New Roman"/>
+          <w:sz w:val="18"/>
+          <w:szCs w:val="18"/>
+        </w:rPr>
+        <w:t xml:space="preserve"> telah terpenuhi dan tidak ada piutang retribusi</w:t>
+      </w:r>
+      <w:r>
+        <w:rPr>
+          <w:rFonts w:ascii="Times New Roman" w:hAnsi="Times New Roman" w:cs="Times New Roman"/>
+          <w:sz w:val="18"/>
+          <w:szCs w:val="18"/>
+        </w:rPr>
+        <w:t>.</w:t>
+      </w:r>
+    </w:p>
+    <w:p>
+      <w:pPr>
+        <w:spacing w:after="0"/>
+        <w:ind w:left="716" w:right="288" w:hanging="290"/>
+        <w:rPr>
+          <w:rFonts w:ascii="Times New Roman" w:hAnsi="Times New Roman" w:cs="Times New Roman"/>
+          <w:sz w:val="18"/>
+          <w:szCs w:val="18"/>
+          <w:lang w:val="en-US"/>
+        </w:rPr>
+      </w:pPr>
+      <w:r>
+        <w:rPr>
+          <w:rFonts w:ascii="Times New Roman" w:hAnsi="Times New Roman" w:cs="Times New Roman"/>
+          <w:sz w:val="18"/>
+          <w:szCs w:val="18"/>
+        </w:rPr>
+        <w:t>3.</w:t>
+      </w:r>
+      <w:r>
+        <w:rPr>
+          <w:rFonts w:ascii="Times New Roman" w:hAnsi="Times New Roman" w:cs="Times New Roman"/>
+          <w:sz w:val="18"/>
+          <w:szCs w:val="18"/>
+        </w:rPr>
+        <w:tab/>
+        <w:t xml:space="preserve">Pemegang Izin wajib membayar retribusi </w:t>
+      </w:r>
+      <w:r>
+        <w:rPr>
+          <w:rFonts w:ascii="Times New Roman" w:hAnsi="Times New Roman" w:cs="Times New Roman"/>
+          <w:sz w:val="18"/>
+          <w:szCs w:val="18"/>
+        </w:rPr>
+        <w:t xml:space="preserve">${jenis} </w:t>
+      </w:r>
+      <w:r>
+        <w:rPr>
+          <w:rFonts w:ascii="Times New Roman" w:hAnsi="Times New Roman" w:cs="Times New Roman"/>
+          <w:sz w:val="18"/>
+          <w:szCs w:val="18"/>
+        </w:rPr>
+        <w:t xml:space="preserve">sebesar Rp </w:t>
+      </w:r>
+      <w:r>
+        <w:rPr>
+          <w:rFonts w:ascii="Times New Roman" w:hAnsi="Times New Roman" w:cs="Times New Roman"/>
+          <w:sz w:val="18"/>
+          <w:szCs w:val="18"/>
+        </w:rPr>
+        <w:t>${tarif}</w:t>
+      </w:r>
+      <w:r>
+        <w:rPr>
+          <w:rFonts w:ascii="Times New Roman" w:hAnsi="Times New Roman" w:cs="Times New Roman"/>
+          <w:sz w:val="18"/>
+          <w:szCs w:val="18"/>
+        </w:rPr>
+        <w:t>,- /hari dan retribusi kebersihan sebesar</w:t>
+      </w:r>
+      <w:r>
+        <w:rPr>
+          <w:rFonts w:ascii="Times New Roman" w:hAnsi="Times New Roman" w:cs="Times New Roman"/>
+          <w:sz w:val="18"/>
+          <w:szCs w:val="18"/>
+        </w:rPr>
+        <w:t xml:space="preserve"> </w:t>
+      </w:r>
+      <w:r>
+        <w:rPr>
+          <w:rFonts w:ascii="Times New Roman" w:hAnsi="Times New Roman" w:cs="Times New Roman"/>
+          <w:sz w:val="18"/>
+          <w:szCs w:val="18"/>
+        </w:rPr>
+        <w:t>Rp</w:t>
+      </w:r>
+      <w:r>
+        <w:rPr>
+          <w:rFonts w:ascii="Times New Roman" w:hAnsi="Times New Roman" w:cs="Times New Roman"/>
+          <w:sz w:val="18"/>
+          <w:szCs w:val="18"/>
+        </w:rPr>
+        <w:t>${</w:t>
+      </w:r>
+      <w:r>
+        <w:rPr>
+          <w:rFonts w:ascii="Times New Roman" w:hAnsi="Times New Roman" w:cs="Times New Roman"/>
+          <w:sz w:val="18"/>
+          <w:szCs w:val="18"/>
+          <w:lang w:val="en-US"/>
+        </w:rPr>
+        <w:t>retribuisi</w:t>
+      </w:r>
+      <w:r>
+        <w:rPr>
+          <w:rFonts w:ascii="Times New Roman" w:hAnsi="Times New Roman" w:cs="Times New Roman"/>
+          <w:sz w:val="18"/>
+          <w:szCs w:val="18"/>
+        </w:rPr>
+        <w:t>}</w:t>
+      </w:r>
+      <w:r>
+        <w:rPr>
+          <w:rFonts w:ascii="Times New Roman" w:hAnsi="Times New Roman" w:cs="Times New Roman"/>
+          <w:sz w:val="18"/>
+          <w:szCs w:val="18"/>
+        </w:rPr>
+        <w:t>,- /hari</w:t>
+      </w:r>
+      <w:r>
+        <w:rPr>
+          <w:rFonts w:ascii="Times New Roman" w:hAnsi="Times New Roman" w:cs="Times New Roman"/>
+          <w:sz w:val="18"/>
+          <w:szCs w:val="18"/>
+        </w:rPr>
+        <w:t>.</w:t>
       </w:r>
     </w:p>
     <w:p>
@@ -541,7 +945,7 @@
           <w:sz w:val="18"/>
           <w:szCs w:val="18"/>
         </w:rPr>
-        <w:t>1.</w:t>
+        <w:t>4.</w:t>
       </w:r>
       <w:r>
         <w:rPr>
@@ -550,7 +954,15 @@
           <w:szCs w:val="18"/>
         </w:rPr>
         <w:tab/>
-        <w:t>Izin berlaku untuk jangka waktu 2 (dua) tahun terhitung sejak tanggal 23-10-2024;</w:t>
+        <w:t>Retribusi sebagaimana dimaksud dapat dibayar secara harian/bulanan dengan mengunakan kartu E-Retribusi / BKBPR / Karcis</w:t>
+      </w:r>
+      <w:r>
+        <w:rPr>
+          <w:rFonts w:ascii="Times New Roman" w:hAnsi="Times New Roman" w:cs="Times New Roman"/>
+          <w:sz w:val="18"/>
+          <w:szCs w:val="18"/>
+        </w:rPr>
+        <w:t>.</w:t>
       </w:r>
     </w:p>
     <w:p>
@@ -569,7 +981,7 @@
           <w:sz w:val="18"/>
           <w:szCs w:val="18"/>
         </w:rPr>
-        <w:t>2.</w:t>
+        <w:t>5.</w:t>
       </w:r>
       <w:r>
         <w:rPr>
@@ -578,7 +990,51 @@
           <w:szCs w:val="18"/>
         </w:rPr>
         <w:tab/>
-        <w:t>Apabila menghendaki perpanjangan ijin, pemegang ijin mengajukan permohonan perpanjangan kepada Bupati Purworejo c.q Kepala Dinas yang membidangi pengelolaan pasar paling lambat 1 (satu) bulan sebelum jangka waktu ijin berakhir dengan catatan semua kewajiban terkait dengan penempatan Kios telah terpenuhi dan tidak ada piutang retribusi;</w:t>
+        <w:t>Besaran retribusi dapat berubah sewaktu-waktu menyesuaikan perubahan Peraturan Daerah/Bupati yang mengatur tentang ketetapan besaran retribusi pelayanan pasar dan/atau retribusi kebersihan</w:t>
+      </w:r>
+      <w:r>
+        <w:rPr>
+          <w:rFonts w:ascii="Times New Roman" w:hAnsi="Times New Roman" w:cs="Times New Roman"/>
+          <w:sz w:val="18"/>
+          <w:szCs w:val="18"/>
+        </w:rPr>
+        <w:t>.</w:t>
+      </w:r>
+    </w:p>
+    <w:p>
+      <w:pPr>
+        <w:spacing w:after="0"/>
+        <w:ind w:left="716" w:right="288" w:hanging="290"/>
+        <w:rPr>
+          <w:rFonts w:ascii="Times New Roman" w:hAnsi="Times New Roman" w:cs="Times New Roman"/>
+          <w:sz w:val="18"/>
+          <w:szCs w:val="18"/>
+        </w:rPr>
+      </w:pPr>
+      <w:r>
+        <w:rPr>
+          <w:rFonts w:ascii="Times New Roman" w:hAnsi="Times New Roman" w:cs="Times New Roman"/>
+          <w:sz w:val="18"/>
+          <w:szCs w:val="18"/>
+        </w:rPr>
+        <w:t>6.</w:t>
+      </w:r>
+      <w:r>
+        <w:rPr>
+          <w:rFonts w:ascii="Times New Roman" w:hAnsi="Times New Roman" w:cs="Times New Roman"/>
+          <w:sz w:val="18"/>
+          <w:szCs w:val="18"/>
+        </w:rPr>
+        <w:tab/>
+        <w:t>Pemegang Izin dilarang menjual, menyewakan, memberikan dan memindahtangankan tempat berdagang di pasar secara tetap baik sebagian atau seluruhnya kepada orang lain/pihak lain</w:t>
+      </w:r>
+      <w:r>
+        <w:rPr>
+          <w:rFonts w:ascii="Times New Roman" w:hAnsi="Times New Roman" w:cs="Times New Roman"/>
+          <w:sz w:val="18"/>
+          <w:szCs w:val="18"/>
+        </w:rPr>
+        <w:t>.</w:t>
       </w:r>
     </w:p>
     <w:p>
@@ -597,7 +1053,7 @@
           <w:sz w:val="18"/>
           <w:szCs w:val="18"/>
         </w:rPr>
-        <w:t>3.</w:t>
+        <w:t>7.</w:t>
       </w:r>
       <w:r>
         <w:rPr>
@@ -606,119 +1062,31 @@
           <w:szCs w:val="18"/>
         </w:rPr>
         <w:tab/>
-        <w:t>Pemegang Izin wajib membayar retribusi Kios sebesar Rp 2000 ,- /hari dan retribusi kebersihan sebesar Rp200 ,- /hari;</w:t>
-      </w:r>
-    </w:p>
-    <w:p>
-      <w:pPr>
-        <w:spacing w:after="0"/>
-        <w:ind w:left="426" w:right="288"/>
-        <w:rPr>
-          <w:rFonts w:ascii="Times New Roman" w:hAnsi="Times New Roman" w:cs="Times New Roman"/>
-          <w:sz w:val="18"/>
-          <w:szCs w:val="18"/>
-        </w:rPr>
-      </w:pPr>
-      <w:r>
-        <w:rPr>
-          <w:rFonts w:ascii="Times New Roman" w:hAnsi="Times New Roman" w:cs="Times New Roman"/>
-          <w:sz w:val="18"/>
-          <w:szCs w:val="18"/>
-        </w:rPr>
-        <w:t>4.</w:t>
-      </w:r>
-      <w:r>
-        <w:rPr>
-          <w:rFonts w:ascii="Times New Roman" w:hAnsi="Times New Roman" w:cs="Times New Roman"/>
-          <w:sz w:val="18"/>
-          <w:szCs w:val="18"/>
-        </w:rPr>
-        <w:tab/>
-        <w:t>Retribusi sebagaimana dimaksud dapat dibayar secara harian/bulanan dengan mengunakan kartu E-Retribusi / BKBPR / Karcis;</w:t>
-      </w:r>
-    </w:p>
-    <w:p>
-      <w:pPr>
-        <w:spacing w:after="0"/>
-        <w:ind w:left="716" w:right="288" w:hanging="290"/>
-        <w:rPr>
-          <w:rFonts w:ascii="Times New Roman" w:hAnsi="Times New Roman" w:cs="Times New Roman"/>
-          <w:sz w:val="18"/>
-          <w:szCs w:val="18"/>
-        </w:rPr>
-      </w:pPr>
-      <w:r>
-        <w:rPr>
-          <w:rFonts w:ascii="Times New Roman" w:hAnsi="Times New Roman" w:cs="Times New Roman"/>
-          <w:sz w:val="18"/>
-          <w:szCs w:val="18"/>
-        </w:rPr>
-        <w:t>5.</w:t>
-      </w:r>
-      <w:r>
-        <w:rPr>
-          <w:rFonts w:ascii="Times New Roman" w:hAnsi="Times New Roman" w:cs="Times New Roman"/>
-          <w:sz w:val="18"/>
-          <w:szCs w:val="18"/>
-        </w:rPr>
-        <w:tab/>
-        <w:t>Besaran retribusi dapat berubah sewaktu-waktu menyesuaikan perubahan Peraturan Daerah/Bupati yang mengatur tentang ketetapan besaran retribusi pelayanan pasar dan/atau retribusi kebersihan;</w:t>
-      </w:r>
-    </w:p>
-    <w:p>
-      <w:pPr>
-        <w:spacing w:after="0"/>
-        <w:ind w:left="716" w:right="288" w:hanging="290"/>
-        <w:rPr>
-          <w:rFonts w:ascii="Times New Roman" w:hAnsi="Times New Roman" w:cs="Times New Roman"/>
-          <w:sz w:val="18"/>
-          <w:szCs w:val="18"/>
-        </w:rPr>
-      </w:pPr>
-      <w:r>
-        <w:rPr>
-          <w:rFonts w:ascii="Times New Roman" w:hAnsi="Times New Roman" w:cs="Times New Roman"/>
-          <w:sz w:val="18"/>
-          <w:szCs w:val="18"/>
-        </w:rPr>
-        <w:t>6.</w:t>
-      </w:r>
-      <w:r>
-        <w:rPr>
-          <w:rFonts w:ascii="Times New Roman" w:hAnsi="Times New Roman" w:cs="Times New Roman"/>
-          <w:sz w:val="18"/>
-          <w:szCs w:val="18"/>
-        </w:rPr>
-        <w:tab/>
-        <w:t>Pemegang Izin dilarang menjual, menyewakan, memberikan dan memindahtangankan tempat berdagang di pasar secara tetap baik sebagian atau seluruhnya kepada orang lain/pihak lain;</w:t>
-      </w:r>
-    </w:p>
-    <w:p>
-      <w:pPr>
-        <w:spacing w:after="0"/>
-        <w:ind w:left="426" w:right="288"/>
-        <w:rPr>
-          <w:rFonts w:ascii="Times New Roman" w:hAnsi="Times New Roman" w:cs="Times New Roman"/>
-          <w:sz w:val="18"/>
-          <w:szCs w:val="18"/>
-        </w:rPr>
-      </w:pPr>
-      <w:r>
-        <w:rPr>
-          <w:rFonts w:ascii="Times New Roman" w:hAnsi="Times New Roman" w:cs="Times New Roman"/>
-          <w:sz w:val="18"/>
-          <w:szCs w:val="18"/>
-        </w:rPr>
-        <w:t>7.</w:t>
-      </w:r>
-      <w:r>
-        <w:rPr>
-          <w:rFonts w:ascii="Times New Roman" w:hAnsi="Times New Roman" w:cs="Times New Roman"/>
-          <w:sz w:val="18"/>
-          <w:szCs w:val="18"/>
-        </w:rPr>
-        <w:tab/>
-        <w:t>Pemegang Izin dilarang mengadakan perubahan-perubahan pada Kios dan bangunan lain dalam pasar tanpa izin Kepala Dinas;</w:t>
+        <w:t xml:space="preserve">Pemegang Izin dilarang mengadakan perubahan-perubahan pada </w:t>
+      </w:r>
+      <w:r>
+        <w:rPr>
+          <w:rFonts w:ascii="Times New Roman" w:hAnsi="Times New Roman" w:cs="Times New Roman"/>
+          <w:sz w:val="18"/>
+          <w:szCs w:val="18"/>
+        </w:rPr>
+        <w:t>${jenis}</w:t>
+      </w:r>
+      <w:r>
+        <w:rPr>
+          <w:rFonts w:ascii="Times New Roman" w:hAnsi="Times New Roman" w:cs="Times New Roman"/>
+          <w:sz w:val="18"/>
+          <w:szCs w:val="18"/>
+        </w:rPr>
+        <w:t xml:space="preserve"> dan bangunan lain dalam pasar tanpa izin Kepala Dinas</w:t>
+      </w:r>
+      <w:r>
+        <w:rPr>
+          <w:rFonts w:ascii="Times New Roman" w:hAnsi="Times New Roman" w:cs="Times New Roman"/>
+          <w:sz w:val="18"/>
+          <w:szCs w:val="18"/>
+        </w:rPr>
+        <w:t>.</w:t>
       </w:r>
     </w:p>
     <w:p>
@@ -774,7 +1142,23 @@
           <w:szCs w:val="18"/>
         </w:rPr>
         <w:tab/>
-        <w:t>Izin Menempati Kios dapat dicabut apabila :</w:t>
+        <w:t xml:space="preserve">Izin Menempati </w:t>
+      </w:r>
+      <w:r>
+        <w:rPr>
+          <w:rFonts w:ascii="Times New Roman" w:hAnsi="Times New Roman" w:cs="Times New Roman"/>
+          <w:sz w:val="18"/>
+          <w:szCs w:val="18"/>
+        </w:rPr>
+        <w:t>${jenis}</w:t>
+      </w:r>
+      <w:r>
+        <w:rPr>
+          <w:rFonts w:ascii="Times New Roman" w:hAnsi="Times New Roman" w:cs="Times New Roman"/>
+          <w:sz w:val="18"/>
+          <w:szCs w:val="18"/>
+        </w:rPr>
+        <w:t xml:space="preserve"> dapat dicabut apabila :</w:t>
       </w:r>
     </w:p>
     <w:p>
@@ -793,7 +1177,15 @@
           <w:sz w:val="18"/>
           <w:szCs w:val="18"/>
         </w:rPr>
-        <w:t>a. Pemegang izin tidak membayar retribusi sebagaimana dimaksud pada angka 3 selama 3 (tiga) bulan secara berturut-turut;</w:t>
+        <w:t>a. Pemegang izin tidak membayar retribusi sebagaimana dimaksud pada angka 3 selama 3 (tiga) bulan secara berturut-turut</w:t>
+      </w:r>
+      <w:r>
+        <w:rPr>
+          <w:rFonts w:ascii="Times New Roman" w:hAnsi="Times New Roman" w:cs="Times New Roman"/>
+          <w:sz w:val="18"/>
+          <w:szCs w:val="18"/>
+        </w:rPr>
+        <w:t>.</w:t>
       </w:r>
     </w:p>
     <w:p>
@@ -812,7 +1204,31 @@
           <w:sz w:val="18"/>
           <w:szCs w:val="18"/>
         </w:rPr>
-        <w:t>b. Pemegang izin tidak mempergunakan Kios sesuai dengan peruntukannya;</w:t>
+        <w:t xml:space="preserve">b. Pemegang izin tidak mempergunakan </w:t>
+      </w:r>
+      <w:r>
+        <w:rPr>
+          <w:rFonts w:ascii="Times New Roman" w:hAnsi="Times New Roman" w:cs="Times New Roman"/>
+          <w:sz w:val="18"/>
+          <w:szCs w:val="18"/>
+        </w:rPr>
+        <w:t>${jenis}</w:t>
+      </w:r>
+      <w:r>
+        <w:rPr>
+          <w:rFonts w:ascii="Times New Roman" w:hAnsi="Times New Roman" w:cs="Times New Roman"/>
+          <w:sz w:val="18"/>
+          <w:szCs w:val="18"/>
+        </w:rPr>
+        <w:t xml:space="preserve"> sesuai dengan peruntukannya</w:t>
+      </w:r>
+      <w:r>
+        <w:rPr>
+          <w:rFonts w:ascii="Times New Roman" w:hAnsi="Times New Roman" w:cs="Times New Roman"/>
+          <w:sz w:val="18"/>
+          <w:szCs w:val="18"/>
+        </w:rPr>
+        <w:t>.</w:t>
       </w:r>
     </w:p>
     <w:p>
@@ -831,7 +1247,15 @@
           <w:sz w:val="18"/>
           <w:szCs w:val="18"/>
         </w:rPr>
-        <w:t>c. Pemegang izin tidak melakukan kegiatan usaha (berjualan) selama 2 (dua) bulan secara berturut-turut;</w:t>
+        <w:t>c. Pemegang izin tidak melakukan kegiatan usaha (berjualan) selama 2 (dua) bulan secara berturut-turut</w:t>
+      </w:r>
+      <w:r>
+        <w:rPr>
+          <w:rFonts w:ascii="Times New Roman" w:hAnsi="Times New Roman" w:cs="Times New Roman"/>
+          <w:sz w:val="18"/>
+          <w:szCs w:val="18"/>
+        </w:rPr>
+        <w:t>.</w:t>
       </w:r>
     </w:p>
     <w:p>
@@ -859,7 +1283,23 @@
           <w:szCs w:val="18"/>
         </w:rPr>
         <w:tab/>
-        <w:t>Izin Menempati Kios berakhir apabila :</w:t>
+        <w:t xml:space="preserve">Izin Menempati </w:t>
+      </w:r>
+      <w:r>
+        <w:rPr>
+          <w:rFonts w:ascii="Times New Roman" w:hAnsi="Times New Roman" w:cs="Times New Roman"/>
+          <w:sz w:val="18"/>
+          <w:szCs w:val="18"/>
+        </w:rPr>
+        <w:t>${jenis}</w:t>
+      </w:r>
+      <w:r>
+        <w:rPr>
+          <w:rFonts w:ascii="Times New Roman" w:hAnsi="Times New Roman" w:cs="Times New Roman"/>
+          <w:sz w:val="18"/>
+          <w:szCs w:val="18"/>
+        </w:rPr>
+        <w:t xml:space="preserve"> berakhir apabila :</w:t>
       </w:r>
     </w:p>
     <w:p>
@@ -878,7 +1318,23 @@
           <w:sz w:val="18"/>
           <w:szCs w:val="18"/>
         </w:rPr>
-        <w:t>a. Izin menempati Kios telah berakhir jangka waktunya dan tidak diperpanjang</w:t>
+        <w:t xml:space="preserve">a. Izin menempati </w:t>
+      </w:r>
+      <w:r>
+        <w:rPr>
+          <w:rFonts w:ascii="Times New Roman" w:hAnsi="Times New Roman" w:cs="Times New Roman"/>
+          <w:sz w:val="18"/>
+          <w:szCs w:val="18"/>
+        </w:rPr>
+        <w:t>${jenis}</w:t>
+      </w:r>
+      <w:r>
+        <w:rPr>
+          <w:rFonts w:ascii="Times New Roman" w:hAnsi="Times New Roman" w:cs="Times New Roman"/>
+          <w:sz w:val="18"/>
+          <w:szCs w:val="18"/>
+        </w:rPr>
+        <w:t xml:space="preserve"> telah berakhir jangka waktunya dan tidak diperpanjang</w:t>
       </w:r>
     </w:p>
     <w:p>
@@ -982,7 +1438,31 @@
           <w:szCs w:val="18"/>
         </w:rPr>
         <w:tab/>
-        <w:t>Izin menempati Kios tidak dapat digunakan sebagai jaminan/agunan kepada pihak lain/perbankan;</w:t>
+        <w:t xml:space="preserve">Izin menempati </w:t>
+      </w:r>
+      <w:r>
+        <w:rPr>
+          <w:rFonts w:ascii="Times New Roman" w:hAnsi="Times New Roman" w:cs="Times New Roman"/>
+          <w:sz w:val="18"/>
+          <w:szCs w:val="18"/>
+        </w:rPr>
+        <w:t>${jenis}</w:t>
+      </w:r>
+      <w:r>
+        <w:rPr>
+          <w:rFonts w:ascii="Times New Roman" w:hAnsi="Times New Roman" w:cs="Times New Roman"/>
+          <w:sz w:val="18"/>
+          <w:szCs w:val="18"/>
+        </w:rPr>
+        <w:t xml:space="preserve"> tidak dapat digunakan sebagai jaminan/agunan kepada pihak lain/perbankan</w:t>
+      </w:r>
+      <w:r>
+        <w:rPr>
+          <w:rFonts w:ascii="Times New Roman" w:hAnsi="Times New Roman" w:cs="Times New Roman"/>
+          <w:sz w:val="18"/>
+          <w:szCs w:val="18"/>
+        </w:rPr>
+        <w:t>.</w:t>
       </w:r>
     </w:p>
     <w:p>
@@ -1048,16 +1528,36 @@
           <w:sz w:val="18"/>
           <w:szCs w:val="18"/>
         </w:rPr>
-        <w:t>Demikian Surat Izin Menempati Kios ini diberikan untuk dipergunakan sebagaimana mestinya</w:t>
+        <w:t xml:space="preserve">Demikian Surat Izin Menempati </w:t>
+      </w:r>
+      <w:r>
+        <w:rPr>
+          <w:rFonts w:ascii="Times New Roman" w:hAnsi="Times New Roman" w:cs="Times New Roman"/>
+          <w:sz w:val="18"/>
+          <w:szCs w:val="18"/>
+        </w:rPr>
+        <w:t>${jenis}</w:t>
+      </w:r>
+      <w:r>
+        <w:rPr>
+          <w:rFonts w:ascii="Times New Roman" w:hAnsi="Times New Roman" w:cs="Times New Roman"/>
+          <w:sz w:val="18"/>
+          <w:szCs w:val="18"/>
+        </w:rPr>
+        <w:t xml:space="preserve"> ini diberikan untuk dipergunakan sebagaimana mestinya</w:t>
+      </w:r>
+      <w:r>
+        <w:rPr>
+          <w:rFonts w:ascii="Times New Roman" w:hAnsi="Times New Roman" w:cs="Times New Roman"/>
+          <w:sz w:val="18"/>
+          <w:szCs w:val="18"/>
+        </w:rPr>
+        <w:t>.</w:t>
       </w:r>
     </w:p>
     <w:sectPr>
-      <w:headerReference w:type="even" r:id="rId7"/>
-      <w:headerReference w:type="default" r:id="rId8"/>
-      <w:footerReference w:type="even" r:id="rId9"/>
-      <w:footerReference w:type="default" r:id="rId10"/>
-      <w:headerReference w:type="first" r:id="rId11"/>
-      <w:footerReference w:type="first" r:id="rId12"/>
+      <w:headerReference w:type="default" r:id="rId7"/>
+      <w:footerReference w:type="default" r:id="rId8"/>
       <w:pgSz w:w="12240" w:h="15840" w:code="1"/>
       <w:pgMar w:top="720" w:right="720" w:bottom="720" w:left="720" w:header="720" w:footer="720" w:gutter="0"/>
       <w:cols w:space="720"/>
@@ -1093,16 +1593,6 @@
 </file>
 
 <file path=word/footer1.xml><?xml version="1.0" encoding="utf-8"?>
-<w:ftr xmlns:wpc="http://schemas.microsoft.com/office/word/2010/wordprocessingCanvas" xmlns:cx="http://schemas.microsoft.com/office/drawing/2014/chartex" xmlns:cx1="http://schemas.microsoft.com/office/drawing/2015/9/8/chartex" xmlns:cx2="http://schemas.microsoft.com/office/drawing/2015/10/21/chartex" xmlns:cx3="http://schemas.microsoft.com/office/drawing/2016/5/9/chartex" xmlns:cx4="http://schemas.microsoft.com/office/drawing/2016/5/10/chartex" xmlns:cx5="http://schemas.microsoft.com/office/drawing/2016/5/11/chartex" xmlns:cx6="http://schemas.microsoft.com/office/drawing/2016/5/12/chartex" xmlns:cx7="http://schemas.microsoft.com/office/drawing/2016/5/13/chartex" xmlns:cx8="http://schemas.microsoft.com/office/drawing/2016/5/14/chartex" xmlns:mc="http://schemas.openxmlformats.org/markup-compatibility/2006" xmlns:aink="http://schemas.microsoft.com/office/drawing/2016/ink" xmlns:am3d="http://schemas.microsoft.com/office/drawing/2017/model3d" xmlns:o="urn:schemas-microsoft-com:office:office" xmlns:oel="http://schemas.microsoft.com/office/2019/extlst" xmlns:r="http://schemas.openxmlformats.org/officeDocument/2006/relationships" xmlns:m="http://schemas.openxmlformats.org/officeDocument/2006/math" xmlns:v="urn:schemas-microsoft-com:vml" xmlns:wp14="http://schemas.microsoft.com/office/word/2010/wordprocessingDrawing" xmlns:wp="http://schemas.openxmlformats.org/drawingml/2006/wordprocessingDrawing" xmlns:w10="urn:schemas-microsoft-com:office:word" xmlns:w="http://schemas.openxmlformats.org/wordprocessingml/2006/main" xmlns:w14="http://schemas.microsoft.com/office/word/2010/wordml" xmlns:w15="http://schemas.microsoft.com/office/word/2012/wordml" xmlns:w16cex="http://schemas.microsoft.com/office/word/2018/wordml/cex" xmlns:w16cid="http://schemas.microsoft.com/office/word/2016/wordml/cid" xmlns:w16="http://schemas.microsoft.com/office/word/2018/wordml" xmlns:w16du="http://schemas.microsoft.com/office/word/2023/wordml/word16du" xmlns:w16sdtdh="http://schemas.microsoft.com/office/word/2020/wordml/sdtdatahash" xmlns:w16se="http://schemas.microsoft.com/office/word/2015/wordml/symex" xmlns:wpg="http://schemas.microsoft.com/office/word/2010/wordprocessingGroup" xmlns:wpi="http://schemas.microsoft.com/office/word/2010/wordprocessingInk" xmlns:wne="http://schemas.microsoft.com/office/word/2006/wordml" xmlns:wps="http://schemas.microsoft.com/office/word/2010/wordprocessingShape" mc:Ignorable="w14 w15 w16se w16cid w16 w16cex w16sdtdh w16du wp14">
-  <w:p>
-    <w:pPr>
-      <w:pStyle w:val="Footer"/>
-    </w:pPr>
-  </w:p>
-</w:ftr>
-</file>
-
-<file path=word/footer2.xml><?xml version="1.0" encoding="utf-8"?>
 <w:ftr xmlns:wpc="http://schemas.microsoft.com/office/word/2010/wordprocessingCanvas" xmlns:cx="http://schemas.microsoft.com/office/drawing/2014/chartex" xmlns:cx1="http://schemas.microsoft.com/office/drawing/2015/9/8/chartex" xmlns:cx2="http://schemas.microsoft.com/office/drawing/2015/10/21/chartex" xmlns:cx3="http://schemas.microsoft.com/office/drawing/2016/5/9/chartex" xmlns:cx4="http://schemas.microsoft.com/office/drawing/2016/5/10/chartex" xmlns:cx5="http://schemas.microsoft.com/office/drawing/2016/5/11/chartex" xmlns:cx6="http://schemas.microsoft.com/office/drawing/2016/5/12/chartex" xmlns:cx7="http://schemas.microsoft.com/office/drawing/2016/5/13/chartex" xmlns:cx8="http://schemas.microsoft.com/office/drawing/2016/5/14/chartex" xmlns:mc="http://schemas.openxmlformats.org/markup-compatibility/2006" xmlns:aink="http://schemas.microsoft.com/office/drawing/2016/ink" xmlns:am3d="http://schemas.microsoft.com/office/drawing/2017/model3d" xmlns:o="urn:schemas-microsoft-com:office:office" xmlns:oel="http://schemas.microsoft.com/office/2019/extlst" xmlns:r="http://schemas.openxmlformats.org/officeDocument/2006/relationships" xmlns:m="http://schemas.openxmlformats.org/officeDocument/2006/math" xmlns:v="urn:schemas-microsoft-com:vml" xmlns:wp14="http://schemas.microsoft.com/office/word/2010/wordprocessingDrawing" xmlns:wp="http://schemas.openxmlformats.org/drawingml/2006/wordprocessingDrawing" xmlns:w10="urn:schemas-microsoft-com:office:word" xmlns:w="http://schemas.openxmlformats.org/wordprocessingml/2006/main" xmlns:w14="http://schemas.microsoft.com/office/word/2010/wordml" xmlns:w15="http://schemas.microsoft.com/office/word/2012/wordml" xmlns:w16cex="http://schemas.microsoft.com/office/word/2018/wordml/cex" xmlns:w16cid="http://schemas.microsoft.com/office/word/2016/wordml/cid" xmlns:w16="http://schemas.microsoft.com/office/word/2018/wordml" xmlns:w16du="http://schemas.microsoft.com/office/word/2023/wordml/word16du" xmlns:w16sdtdh="http://schemas.microsoft.com/office/word/2020/wordml/sdtdatahash" xmlns:w16se="http://schemas.microsoft.com/office/word/2015/wordml/symex" xmlns:wpg="http://schemas.microsoft.com/office/word/2010/wordprocessingGroup" xmlns:wpi="http://schemas.microsoft.com/office/word/2010/wordprocessingInk" xmlns:wne="http://schemas.microsoft.com/office/word/2006/wordml" xmlns:wps="http://schemas.microsoft.com/office/word/2010/wordprocessingShape" mc:Ignorable="w14 w15 w16se w16cid w16 w16cex w16sdtdh w16du wp14">
   <w:tbl>
     <w:tblPr>
@@ -1156,6 +1646,7 @@
               <w:rFonts w:ascii="Times New Roman" w:hAnsi="Times New Roman" w:cs="Times New Roman"/>
               <w:sz w:val="18"/>
               <w:szCs w:val="18"/>
+              <w:lang w:val="en-US"/>
             </w:rPr>
           </w:pPr>
           <w:r>
@@ -1165,6 +1656,31 @@
               <w:szCs w:val="18"/>
             </w:rPr>
             <w:t>Purworejo,</w:t>
+          </w:r>
+          <w:r>
+            <w:rPr>
+              <w:rFonts w:ascii="Times New Roman" w:hAnsi="Times New Roman" w:cs="Times New Roman"/>
+              <w:sz w:val="18"/>
+              <w:szCs w:val="18"/>
+            </w:rPr>
+            <w:t xml:space="preserve"> ${</w:t>
+          </w:r>
+          <w:r>
+            <w:rPr>
+              <w:rFonts w:ascii="Times New Roman" w:hAnsi="Times New Roman" w:cs="Times New Roman"/>
+              <w:sz w:val="18"/>
+              <w:szCs w:val="18"/>
+              <w:lang w:val="en-US"/>
+            </w:rPr>
+            <w:t>tgl_signature</w:t>
+          </w:r>
+          <w:r>
+            <w:rPr>
+              <w:rFonts w:ascii="Times New Roman" w:hAnsi="Times New Roman" w:cs="Times New Roman"/>
+              <w:sz w:val="18"/>
+              <w:szCs w:val="18"/>
+            </w:rPr>
+            <w:t>}</w:t>
           </w:r>
         </w:p>
       </w:tc>
@@ -1306,7 +1822,6 @@
         <w:p>
           <w:pPr>
             <w:pStyle w:val="Footer"/>
-            <w:jc w:val="center"/>
             <w:rPr>
               <w:rFonts w:ascii="Times New Roman" w:hAnsi="Times New Roman" w:cs="Times New Roman"/>
               <w:sz w:val="18"/>
@@ -1330,7 +1845,7 @@
               <w:sz w:val="18"/>
               <w:szCs w:val="18"/>
             </w:rPr>
-            <w:t>SITI FATIMAH</w:t>
+            <w:t>${nama}</w:t>
           </w:r>
         </w:p>
       </w:tc>
@@ -1461,7 +1976,7 @@
               <w:szCs w:val="18"/>
               <w:u w:val="single"/>
             </w:rPr>
-            <w:t>GATHOT SUPRIANTO, SH</w:t>
+            <w:t>${pimpinan_}</w:t>
           </w:r>
         </w:p>
         <w:p>
@@ -1503,7 +2018,15 @@
               <w:sz w:val="18"/>
               <w:szCs w:val="18"/>
             </w:rPr>
-            <w:t>NIP. 196643453453</w:t>
+            <w:t xml:space="preserve">NIP. </w:t>
+          </w:r>
+          <w:r>
+            <w:rPr>
+              <w:rFonts w:ascii="Times New Roman" w:hAnsi="Times New Roman" w:cs="Times New Roman"/>
+              <w:sz w:val="18"/>
+              <w:szCs w:val="18"/>
+            </w:rPr>
+            <w:t>${nip_}</w:t>
           </w:r>
         </w:p>
       </w:tc>
@@ -1518,16 +2041,6 @@
 </w:ftr>
 </file>
 
-<file path=word/footer3.xml><?xml version="1.0" encoding="utf-8"?>
-<w:ftr xmlns:wpc="http://schemas.microsoft.com/office/word/2010/wordprocessingCanvas" xmlns:cx="http://schemas.microsoft.com/office/drawing/2014/chartex" xmlns:cx1="http://schemas.microsoft.com/office/drawing/2015/9/8/chartex" xmlns:cx2="http://schemas.microsoft.com/office/drawing/2015/10/21/chartex" xmlns:cx3="http://schemas.microsoft.com/office/drawing/2016/5/9/chartex" xmlns:cx4="http://schemas.microsoft.com/office/drawing/2016/5/10/chartex" xmlns:cx5="http://schemas.microsoft.com/office/drawing/2016/5/11/chartex" xmlns:cx6="http://schemas.microsoft.com/office/drawing/2016/5/12/chartex" xmlns:cx7="http://schemas.microsoft.com/office/drawing/2016/5/13/chartex" xmlns:cx8="http://schemas.microsoft.com/office/drawing/2016/5/14/chartex" xmlns:mc="http://schemas.openxmlformats.org/markup-compatibility/2006" xmlns:aink="http://schemas.microsoft.com/office/drawing/2016/ink" xmlns:am3d="http://schemas.microsoft.com/office/drawing/2017/model3d" xmlns:o="urn:schemas-microsoft-com:office:office" xmlns:oel="http://schemas.microsoft.com/office/2019/extlst" xmlns:r="http://schemas.openxmlformats.org/officeDocument/2006/relationships" xmlns:m="http://schemas.openxmlformats.org/officeDocument/2006/math" xmlns:v="urn:schemas-microsoft-com:vml" xmlns:wp14="http://schemas.microsoft.com/office/word/2010/wordprocessingDrawing" xmlns:wp="http://schemas.openxmlformats.org/drawingml/2006/wordprocessingDrawing" xmlns:w10="urn:schemas-microsoft-com:office:word" xmlns:w="http://schemas.openxmlformats.org/wordprocessingml/2006/main" xmlns:w14="http://schemas.microsoft.com/office/word/2010/wordml" xmlns:w15="http://schemas.microsoft.com/office/word/2012/wordml" xmlns:w16cex="http://schemas.microsoft.com/office/word/2018/wordml/cex" xmlns:w16cid="http://schemas.microsoft.com/office/word/2016/wordml/cid" xmlns:w16="http://schemas.microsoft.com/office/word/2018/wordml" xmlns:w16du="http://schemas.microsoft.com/office/word/2023/wordml/word16du" xmlns:w16sdtdh="http://schemas.microsoft.com/office/word/2020/wordml/sdtdatahash" xmlns:w16se="http://schemas.microsoft.com/office/word/2015/wordml/symex" xmlns:wpg="http://schemas.microsoft.com/office/word/2010/wordprocessingGroup" xmlns:wpi="http://schemas.microsoft.com/office/word/2010/wordprocessingInk" xmlns:wne="http://schemas.microsoft.com/office/word/2006/wordml" xmlns:wps="http://schemas.microsoft.com/office/word/2010/wordprocessingShape" mc:Ignorable="w14 w15 w16se w16cid w16 w16cex w16sdtdh w16du wp14">
-  <w:p>
-    <w:pPr>
-      <w:pStyle w:val="Footer"/>
-    </w:pPr>
-  </w:p>
-</w:ftr>
-</file>
-
 <file path=word/footnotes.xml><?xml version="1.0" encoding="utf-8"?>
 <w:footnotes xmlns:wpc="http://schemas.microsoft.com/office/word/2010/wordprocessingCanvas" xmlns:cx="http://schemas.microsoft.com/office/drawing/2014/chartex" xmlns:cx1="http://schemas.microsoft.com/office/drawing/2015/9/8/chartex" xmlns:cx2="http://schemas.microsoft.com/office/drawing/2015/10/21/chartex" xmlns:cx3="http://schemas.microsoft.com/office/drawing/2016/5/9/chartex" xmlns:cx4="http://schemas.microsoft.com/office/drawing/2016/5/10/chartex" xmlns:cx5="http://schemas.microsoft.com/office/drawing/2016/5/11/chartex" xmlns:cx6="http://schemas.microsoft.com/office/drawing/2016/5/12/chartex" xmlns:cx7="http://schemas.microsoft.com/office/drawing/2016/5/13/chartex" xmlns:cx8="http://schemas.microsoft.com/office/drawing/2016/5/14/chartex" xmlns:mc="http://schemas.openxmlformats.org/markup-compatibility/2006" xmlns:aink="http://schemas.microsoft.com/office/drawing/2016/ink" xmlns:am3d="http://schemas.microsoft.com/office/drawing/2017/model3d" xmlns:o="urn:schemas-microsoft-com:office:office" xmlns:oel="http://schemas.microsoft.com/office/2019/extlst" xmlns:r="http://schemas.openxmlformats.org/officeDocument/2006/relationships" xmlns:m="http://schemas.openxmlformats.org/officeDocument/2006/math" xmlns:v="urn:schemas-microsoft-com:vml" xmlns:wp14="http://schemas.microsoft.com/office/word/2010/wordprocessingDrawing" xmlns:wp="http://schemas.openxmlformats.org/drawingml/2006/wordprocessingDrawing" xmlns:w10="urn:schemas-microsoft-com:office:word" xmlns:w="http://schemas.openxmlformats.org/wordprocessingml/2006/main" xmlns:w14="http://schemas.microsoft.com/office/word/2010/wordml" xmlns:w15="http://schemas.microsoft.com/office/word/2012/wordml" xmlns:w16cex="http://schemas.microsoft.com/office/word/2018/wordml/cex" xmlns:w16cid="http://schemas.microsoft.com/office/word/2016/wordml/cid" xmlns:w16="http://schemas.microsoft.com/office/word/2018/wordml" xmlns:w16du="http://schemas.microsoft.com/office/word/2023/wordml/word16du" xmlns:w16sdtdh="http://schemas.microsoft.com/office/word/2020/wordml/sdtdatahash" xmlns:w16se="http://schemas.microsoft.com/office/word/2015/wordml/symex" xmlns:wpg="http://schemas.microsoft.com/office/word/2010/wordprocessingGroup" xmlns:wpi="http://schemas.microsoft.com/office/word/2010/wordprocessingInk" xmlns:wne="http://schemas.microsoft.com/office/word/2006/wordml" xmlns:wps="http://schemas.microsoft.com/office/word/2010/wordprocessingShape" mc:Ignorable="w14 w15 w16se w16cid w16 w16cex w16sdtdh w16du wp14">
   <w:footnote w:type="separator" w:id="-1">
@@ -1554,16 +2067,6 @@
 </file>
 
 <file path=word/header1.xml><?xml version="1.0" encoding="utf-8"?>
-<w:hdr xmlns:wpc="http://schemas.microsoft.com/office/word/2010/wordprocessingCanvas" xmlns:cx="http://schemas.microsoft.com/office/drawing/2014/chartex" xmlns:cx1="http://schemas.microsoft.com/office/drawing/2015/9/8/chartex" xmlns:cx2="http://schemas.microsoft.com/office/drawing/2015/10/21/chartex" xmlns:cx3="http://schemas.microsoft.com/office/drawing/2016/5/9/chartex" xmlns:cx4="http://schemas.microsoft.com/office/drawing/2016/5/10/chartex" xmlns:cx5="http://schemas.microsoft.com/office/drawing/2016/5/11/chartex" xmlns:cx6="http://schemas.microsoft.com/office/drawing/2016/5/12/chartex" xmlns:cx7="http://schemas.microsoft.com/office/drawing/2016/5/13/chartex" xmlns:cx8="http://schemas.microsoft.com/office/drawing/2016/5/14/chartex" xmlns:mc="http://schemas.openxmlformats.org/markup-compatibility/2006" xmlns:aink="http://schemas.microsoft.com/office/drawing/2016/ink" xmlns:am3d="http://schemas.microsoft.com/office/drawing/2017/model3d" xmlns:o="urn:schemas-microsoft-com:office:office" xmlns:oel="http://schemas.microsoft.com/office/2019/extlst" xmlns:r="http://schemas.openxmlformats.org/officeDocument/2006/relationships" xmlns:m="http://schemas.openxmlformats.org/officeDocument/2006/math" xmlns:v="urn:schemas-microsoft-com:vml" xmlns:wp14="http://schemas.microsoft.com/office/word/2010/wordprocessingDrawing" xmlns:wp="http://schemas.openxmlformats.org/drawingml/2006/wordprocessingDrawing" xmlns:w10="urn:schemas-microsoft-com:office:word" xmlns:w="http://schemas.openxmlformats.org/wordprocessingml/2006/main" xmlns:w14="http://schemas.microsoft.com/office/word/2010/wordml" xmlns:w15="http://schemas.microsoft.com/office/word/2012/wordml" xmlns:w16cex="http://schemas.microsoft.com/office/word/2018/wordml/cex" xmlns:w16cid="http://schemas.microsoft.com/office/word/2016/wordml/cid" xmlns:w16="http://schemas.microsoft.com/office/word/2018/wordml" xmlns:w16du="http://schemas.microsoft.com/office/word/2023/wordml/word16du" xmlns:w16sdtdh="http://schemas.microsoft.com/office/word/2020/wordml/sdtdatahash" xmlns:w16se="http://schemas.microsoft.com/office/word/2015/wordml/symex" xmlns:wpg="http://schemas.microsoft.com/office/word/2010/wordprocessingGroup" xmlns:wpi="http://schemas.microsoft.com/office/word/2010/wordprocessingInk" xmlns:wne="http://schemas.microsoft.com/office/word/2006/wordml" xmlns:wps="http://schemas.microsoft.com/office/word/2010/wordprocessingShape" mc:Ignorable="w14 w15 w16se w16cid w16 w16cex w16sdtdh w16du wp14">
-  <w:p>
-    <w:pPr>
-      <w:pStyle w:val="Header"/>
-    </w:pPr>
-  </w:p>
-</w:hdr>
-</file>
-
-<file path=word/header2.xml><?xml version="1.0" encoding="utf-8"?>
 <w:hdr xmlns:wpc="http://schemas.microsoft.com/office/word/2010/wordprocessingCanvas" xmlns:cx="http://schemas.microsoft.com/office/drawing/2014/chartex" xmlns:cx1="http://schemas.microsoft.com/office/drawing/2015/9/8/chartex" xmlns:cx2="http://schemas.microsoft.com/office/drawing/2015/10/21/chartex" xmlns:cx3="http://schemas.microsoft.com/office/drawing/2016/5/9/chartex" xmlns:cx4="http://schemas.microsoft.com/office/drawing/2016/5/10/chartex" xmlns:cx5="http://schemas.microsoft.com/office/drawing/2016/5/11/chartex" xmlns:cx6="http://schemas.microsoft.com/office/drawing/2016/5/12/chartex" xmlns:cx7="http://schemas.microsoft.com/office/drawing/2016/5/13/chartex" xmlns:cx8="http://schemas.microsoft.com/office/drawing/2016/5/14/chartex" xmlns:mc="http://schemas.openxmlformats.org/markup-compatibility/2006" xmlns:aink="http://schemas.microsoft.com/office/drawing/2016/ink" xmlns:am3d="http://schemas.microsoft.com/office/drawing/2017/model3d" xmlns:o="urn:schemas-microsoft-com:office:office" xmlns:oel="http://schemas.microsoft.com/office/2019/extlst" xmlns:r="http://schemas.openxmlformats.org/officeDocument/2006/relationships" xmlns:m="http://schemas.openxmlformats.org/officeDocument/2006/math" xmlns:v="urn:schemas-microsoft-com:vml" xmlns:wp14="http://schemas.microsoft.com/office/word/2010/wordprocessingDrawing" xmlns:wp="http://schemas.openxmlformats.org/drawingml/2006/wordprocessingDrawing" xmlns:w10="urn:schemas-microsoft-com:office:word" xmlns:w="http://schemas.openxmlformats.org/wordprocessingml/2006/main" xmlns:w14="http://schemas.microsoft.com/office/word/2010/wordml" xmlns:w15="http://schemas.microsoft.com/office/word/2012/wordml" xmlns:w16cex="http://schemas.microsoft.com/office/word/2018/wordml/cex" xmlns:w16cid="http://schemas.microsoft.com/office/word/2016/wordml/cid" xmlns:w16="http://schemas.microsoft.com/office/word/2018/wordml" xmlns:w16du="http://schemas.microsoft.com/office/word/2023/wordml/word16du" xmlns:w16sdtdh="http://schemas.microsoft.com/office/word/2020/wordml/sdtdatahash" xmlns:w16se="http://schemas.microsoft.com/office/word/2015/wordml/symex" xmlns:wpg="http://schemas.microsoft.com/office/word/2010/wordprocessingGroup" xmlns:wpi="http://schemas.microsoft.com/office/word/2010/wordprocessingInk" xmlns:wne="http://schemas.microsoft.com/office/word/2006/wordml" xmlns:wps="http://schemas.microsoft.com/office/word/2010/wordprocessingShape" mc:Ignorable="w14 w15 w16se w16cid w16 w16cex w16sdtdh w16du wp14">
   <w:p>
     <w:pPr>
@@ -1877,16 +2380,6 @@
         </mc:Fallback>
       </mc:AlternateContent>
     </w:r>
-  </w:p>
-</w:hdr>
-</file>
-
-<file path=word/header3.xml><?xml version="1.0" encoding="utf-8"?>
-<w:hdr xmlns:wpc="http://schemas.microsoft.com/office/word/2010/wordprocessingCanvas" xmlns:cx="http://schemas.microsoft.com/office/drawing/2014/chartex" xmlns:cx1="http://schemas.microsoft.com/office/drawing/2015/9/8/chartex" xmlns:cx2="http://schemas.microsoft.com/office/drawing/2015/10/21/chartex" xmlns:cx3="http://schemas.microsoft.com/office/drawing/2016/5/9/chartex" xmlns:cx4="http://schemas.microsoft.com/office/drawing/2016/5/10/chartex" xmlns:cx5="http://schemas.microsoft.com/office/drawing/2016/5/11/chartex" xmlns:cx6="http://schemas.microsoft.com/office/drawing/2016/5/12/chartex" xmlns:cx7="http://schemas.microsoft.com/office/drawing/2016/5/13/chartex" xmlns:cx8="http://schemas.microsoft.com/office/drawing/2016/5/14/chartex" xmlns:mc="http://schemas.openxmlformats.org/markup-compatibility/2006" xmlns:aink="http://schemas.microsoft.com/office/drawing/2016/ink" xmlns:am3d="http://schemas.microsoft.com/office/drawing/2017/model3d" xmlns:o="urn:schemas-microsoft-com:office:office" xmlns:oel="http://schemas.microsoft.com/office/2019/extlst" xmlns:r="http://schemas.openxmlformats.org/officeDocument/2006/relationships" xmlns:m="http://schemas.openxmlformats.org/officeDocument/2006/math" xmlns:v="urn:schemas-microsoft-com:vml" xmlns:wp14="http://schemas.microsoft.com/office/word/2010/wordprocessingDrawing" xmlns:wp="http://schemas.openxmlformats.org/drawingml/2006/wordprocessingDrawing" xmlns:w10="urn:schemas-microsoft-com:office:word" xmlns:w="http://schemas.openxmlformats.org/wordprocessingml/2006/main" xmlns:w14="http://schemas.microsoft.com/office/word/2010/wordml" xmlns:w15="http://schemas.microsoft.com/office/word/2012/wordml" xmlns:w16cex="http://schemas.microsoft.com/office/word/2018/wordml/cex" xmlns:w16cid="http://schemas.microsoft.com/office/word/2016/wordml/cid" xmlns:w16="http://schemas.microsoft.com/office/word/2018/wordml" xmlns:w16du="http://schemas.microsoft.com/office/word/2023/wordml/word16du" xmlns:w16sdtdh="http://schemas.microsoft.com/office/word/2020/wordml/sdtdatahash" xmlns:w16se="http://schemas.microsoft.com/office/word/2015/wordml/symex" xmlns:wpg="http://schemas.microsoft.com/office/word/2010/wordprocessingGroup" xmlns:wpi="http://schemas.microsoft.com/office/word/2010/wordprocessingInk" xmlns:wne="http://schemas.microsoft.com/office/word/2006/wordml" xmlns:wps="http://schemas.microsoft.com/office/word/2010/wordprocessingShape" mc:Ignorable="w14 w15 w16se w16cid w16 w16cex w16sdtdh w16du wp14">
-  <w:p>
-    <w:pPr>
-      <w:pStyle w:val="Header"/>
-    </w:pPr>
   </w:p>
 </w:hdr>
 </file>
@@ -2296,7 +2789,6 @@
   <w:style w:type="character" w:default="1" w:styleId="DefaultParagraphFont">
     <w:name w:val="Default Paragraph Font"/>
     <w:uiPriority w:val="1"/>
-    <w:semiHidden/>
     <w:unhideWhenUsed/>
   </w:style>
   <w:style w:type="table" w:default="1" w:styleId="TableNormal">

</xml_diff>

<commit_message>
Fix : tulisan ngaco nguawur
</commit_message>
<xml_diff>
--- a/template/surat/surat_izin.docx
+++ b/template/surat/surat_izin.docx
@@ -46,6 +46,17 @@
           <w:szCs w:val="20"/>
           <w:u w:val="single"/>
         </w:rPr>
+        <w:t>Head</w:t>
+      </w:r>
+      <w:r>
+        <w:rPr>
+          <w:rFonts w:ascii="Times New Roman" w:hAnsi="Times New Roman" w:cs="Times New Roman"/>
+          <w:b/>
+          <w:bCs/>
+          <w:sz w:val="20"/>
+          <w:szCs w:val="20"/>
+          <w:u w:val="single"/>
+        </w:rPr>
         <w:t>}</w:t>
       </w:r>
     </w:p>
@@ -648,6 +659,14 @@
           <w:szCs w:val="18"/>
         </w:rPr>
         <w:t>${komplek}</w:t>
+      </w:r>
+      <w:r>
+        <w:rPr>
+          <w:rFonts w:ascii="Times New Roman" w:hAnsi="Times New Roman" w:cs="Times New Roman"/>
+          <w:sz w:val="18"/>
+          <w:szCs w:val="18"/>
+        </w:rPr>
+        <w:t xml:space="preserve"> </w:t>
       </w:r>
       <w:r>
         <w:rPr>
@@ -2789,6 +2808,7 @@
   <w:style w:type="character" w:default="1" w:styleId="DefaultParagraphFont">
     <w:name w:val="Default Paragraph Font"/>
     <w:uiPriority w:val="1"/>
+    <w:semiHidden/>
     <w:unhideWhenUsed/>
   </w:style>
   <w:style w:type="table" w:default="1" w:styleId="TableNormal">

</xml_diff>